<commit_message>
resume update feb 2024
</commit_message>
<xml_diff>
--- a/certificates/nikhil singh resume.docx
+++ b/certificates/nikhil singh resume.docx
@@ -2290,16 +2290,7 @@
           <w:sz w:val="18"/>
           <w:szCs w:val="18"/>
         </w:rPr>
-        <w:t>•</w:t>
-      </w:r>
-      <w:r>
-        <w:rPr>
-          <w:rFonts w:ascii="Nunito" w:eastAsia="Nunito" w:hAnsi="Nunito" w:cs="Nunito"/>
-          <w:color w:val="1155CC"/>
-          <w:sz w:val="18"/>
-          <w:szCs w:val="18"/>
-        </w:rPr>
-        <w:t xml:space="preserve">   </w:t>
+        <w:t xml:space="preserve">•   </w:t>
       </w:r>
       <w:r>
         <w:rPr>
@@ -2397,16 +2388,7 @@
           <w:sz w:val="18"/>
           <w:szCs w:val="18"/>
         </w:rPr>
-        <w:t>L</w:t>
-      </w:r>
-      <w:r>
-        <w:rPr>
-          <w:rFonts w:ascii="Nunito" w:eastAsia="Nunito" w:hAnsi="Nunito" w:cs="Nunito"/>
-          <w:color w:val="0F0F0F"/>
-          <w:sz w:val="18"/>
-          <w:szCs w:val="18"/>
-        </w:rPr>
-        <w:t xml:space="preserve">ed the development of the clubs </w:t>
+        <w:t xml:space="preserve">Led the development of the clubs </w:t>
       </w:r>
       <w:hyperlink r:id="rId21" w:history="1">
         <w:r>
@@ -3355,36 +3337,16 @@
           <w:sz w:val="18"/>
           <w:szCs w:val="18"/>
         </w:rPr>
-        <w:t xml:space="preserve">        </w:t>
-      </w:r>
-      <w:proofErr w:type="gramStart"/>
-      <w:r>
-        <w:rPr>
-          <w:rFonts w:ascii="Nunito" w:eastAsia="Nunito" w:hAnsi="Nunito" w:cs="Nunito"/>
-          <w:b/>
-          <w:sz w:val="18"/>
-          <w:szCs w:val="18"/>
-        </w:rPr>
-        <w:t xml:space="preserve">   </w:t>
-      </w:r>
-      <w:r>
-        <w:rPr>
-          <w:rFonts w:ascii="Nunito" w:eastAsia="Nunito" w:hAnsi="Nunito" w:cs="Nunito"/>
-          <w:b/>
-          <w:sz w:val="18"/>
-          <w:szCs w:val="18"/>
-        </w:rPr>
-        <w:t>[</w:t>
-      </w:r>
-      <w:proofErr w:type="gramEnd"/>
-      <w:r>
-        <w:rPr>
-          <w:rFonts w:ascii="Nunito" w:eastAsia="Nunito" w:hAnsi="Nunito" w:cs="Nunito"/>
-          <w:b/>
-          <w:sz w:val="18"/>
-          <w:szCs w:val="18"/>
-        </w:rPr>
-        <w:t xml:space="preserve">NIT </w:t>
+        <w:t xml:space="preserve">           </w:t>
+      </w:r>
+      <w:r>
+        <w:rPr>
+          <w:rFonts w:ascii="Nunito" w:eastAsia="Nunito" w:hAnsi="Nunito" w:cs="Nunito"/>
+          <w:b/>
+          <w:sz w:val="18"/>
+          <w:szCs w:val="18"/>
+        </w:rPr>
+        <w:t xml:space="preserve">[NIT </w:t>
       </w:r>
       <w:r>
         <w:rPr>
@@ -4978,16 +4940,19 @@
         </w:rPr>
         <w:t xml:space="preserve">Created a </w:t>
       </w:r>
-      <w:r>
-        <w:rPr>
-          <w:rFonts w:ascii="Nunito" w:eastAsia="Nunito" w:hAnsi="Nunito" w:cs="Nunito"/>
-          <w:b/>
-          <w:bCs/>
-          <w:sz w:val="18"/>
-          <w:szCs w:val="18"/>
-        </w:rPr>
-        <w:t>google scraping bot</w:t>
-      </w:r>
+      <w:hyperlink r:id="rId30" w:history="1">
+        <w:r>
+          <w:rPr>
+            <w:rStyle w:val="Hyperlink"/>
+            <w:rFonts w:ascii="Nunito" w:eastAsia="Nunito" w:hAnsi="Nunito" w:cs="Nunito"/>
+            <w:b/>
+            <w:bCs/>
+            <w:sz w:val="18"/>
+            <w:szCs w:val="18"/>
+          </w:rPr>
+          <w:t>google scraping bot</w:t>
+        </w:r>
+      </w:hyperlink>
       <w:r>
         <w:rPr>
           <w:rFonts w:ascii="Nunito" w:eastAsia="Nunito" w:hAnsi="Nunito" w:cs="Nunito"/>
@@ -5033,7 +4998,7 @@
         </w:rPr>
         <w:t xml:space="preserve">Made a website in PHP for </w:t>
       </w:r>
-      <w:hyperlink r:id="rId30" w:history="1">
+      <w:hyperlink r:id="rId31" w:history="1">
         <w:r>
           <w:rPr>
             <w:rStyle w:val="Hyperlink"/>
@@ -5098,7 +5063,7 @@
         </w:rPr>
         <w:t xml:space="preserve"> </w:t>
       </w:r>
-      <w:hyperlink r:id="rId31" w:history="1">
+      <w:hyperlink r:id="rId32" w:history="1">
         <w:r>
           <w:rPr>
             <w:rStyle w:val="Hyperlink"/>
@@ -5217,7 +5182,7 @@
         </w:rPr>
         <w:t xml:space="preserve">Innovative Idea for </w:t>
       </w:r>
-      <w:hyperlink r:id="rId32" w:history="1">
+      <w:hyperlink r:id="rId33" w:history="1">
         <w:r>
           <w:rPr>
             <w:rStyle w:val="Hyperlink"/>
@@ -5315,7 +5280,7 @@
         </w:rPr>
         <w:t xml:space="preserve"> a </w:t>
       </w:r>
-      <w:hyperlink r:id="rId33" w:history="1">
+      <w:hyperlink r:id="rId34" w:history="1">
         <w:r>
           <w:rPr>
             <w:rStyle w:val="Hyperlink"/>
@@ -5387,7 +5352,7 @@
         </w:rPr>
         <w:t xml:space="preserve"> like </w:t>
       </w:r>
-      <w:hyperlink r:id="rId34" w:history="1">
+      <w:hyperlink r:id="rId35" w:history="1">
         <w:r>
           <w:rPr>
             <w:rStyle w:val="Hyperlink"/>
@@ -5406,7 +5371,7 @@
         </w:rPr>
         <w:t xml:space="preserve">, </w:t>
       </w:r>
-      <w:hyperlink r:id="rId35" w:history="1">
+      <w:hyperlink r:id="rId36" w:history="1">
         <w:r>
           <w:rPr>
             <w:rStyle w:val="Hyperlink"/>
@@ -6158,7 +6123,7 @@
         </w:rPr>
         <w:t xml:space="preserve"> </w:t>
       </w:r>
-      <w:hyperlink r:id="rId36" w:history="1">
+      <w:hyperlink r:id="rId37" w:history="1">
         <w:r>
           <w:rPr>
             <w:rStyle w:val="Hyperlink"/>
@@ -6185,7 +6150,7 @@
         </w:rPr>
         <w:t xml:space="preserve">1097, </w:t>
       </w:r>
-      <w:hyperlink r:id="rId37" w:history="1">
+      <w:hyperlink r:id="rId38" w:history="1">
         <w:r>
           <w:rPr>
             <w:rStyle w:val="Hyperlink"/>
@@ -6223,7 +6188,7 @@
       </w:r>
     </w:p>
     <w:sectPr>
-      <w:headerReference w:type="default" r:id="rId38"/>
+      <w:headerReference w:type="default" r:id="rId39"/>
       <w:pgSz w:w="12240" w:h="15840"/>
       <w:pgMar w:top="270" w:right="450" w:bottom="90" w:left="720" w:header="397" w:footer="720" w:gutter="0"/>
       <w:pgNumType w:start="1"/>

</xml_diff>